<commit_message>
Updated first iteration report
</commit_message>
<xml_diff>
--- a/First_Iteration_Report.docx
+++ b/First_Iteration_Report.docx
@@ -4,6 +4,22 @@
   <w:body>
     <w:p>
       <w:pPr>
+        <w:jc w:val="center"/>
+        <w:rPr>
+          <w:sz w:val="32"/>
+          <w:u w:val="single"/>
+        </w:rPr>
+      </w:pPr>
+      <w:r>
+        <w:rPr>
+          <w:sz w:val="32"/>
+          <w:u w:val="single"/>
+        </w:rPr>
+        <w:t>First Iteration Report</w:t>
+      </w:r>
+    </w:p>
+    <w:p>
+      <w:pPr>
         <w:rPr>
           <w:b/>
           <w:sz w:val="24"/>
@@ -85,7 +101,143 @@
           <w:b/>
           <w:sz w:val="24"/>
         </w:rPr>
-        <w:t>Code Coverage</w:t>
+        <w:t>User Stories Planned, But Not Completed</w:t>
+      </w:r>
+    </w:p>
+    <w:p>
+      <w:pPr>
+        <w:rPr>
+          <w:sz w:val="24"/>
+        </w:rPr>
+      </w:pPr>
+      <w:r>
+        <w:rPr>
+          <w:sz w:val="24"/>
+        </w:rPr>
+        <w:t>None</w:t>
+      </w:r>
+    </w:p>
+    <w:p>
+      <w:pPr>
+        <w:rPr>
+          <w:sz w:val="24"/>
+        </w:rPr>
+      </w:pPr>
+    </w:p>
+    <w:p>
+      <w:pPr>
+        <w:rPr>
+          <w:b/>
+          <w:sz w:val="24"/>
+        </w:rPr>
+      </w:pPr>
+      <w:r>
+        <w:rPr>
+          <w:b/>
+          <w:sz w:val="24"/>
+        </w:rPr>
+        <w:t>Known Bugs</w:t>
+      </w:r>
+    </w:p>
+    <w:p>
+      <w:pPr>
+        <w:rPr>
+          <w:sz w:val="24"/>
+        </w:rPr>
+      </w:pPr>
+      <w:r>
+        <w:rPr>
+          <w:sz w:val="24"/>
+        </w:rPr>
+        <w:t>None</w:t>
+      </w:r>
+    </w:p>
+    <w:p>
+      <w:pPr>
+        <w:rPr>
+          <w:sz w:val="24"/>
+        </w:rPr>
+      </w:pPr>
+    </w:p>
+    <w:p>
+      <w:pPr>
+        <w:rPr>
+          <w:sz w:val="24"/>
+        </w:rPr>
+      </w:pPr>
+      <w:r>
+        <w:rPr>
+          <w:b/>
+          <w:sz w:val="24"/>
+        </w:rPr>
+        <w:t>Tests Written</w:t>
+      </w:r>
+    </w:p>
+    <w:p>
+      <w:pPr>
+        <w:rPr>
+          <w:sz w:val="24"/>
+        </w:rPr>
+      </w:pPr>
+      <w:r>
+        <w:rPr>
+          <w:sz w:val="24"/>
+        </w:rPr>
+        <w:t xml:space="preserve">The tests we wrote are in MainActivityTest.java, and test the button functionality and onCreate() methods of MainActivity.  The setUp() method run before each test constructs an intent to pass to MainActivity similar to what PickSet would pass to MainActivity had it been called.  In this way we can initialize the MainActivity class with the correct parameters for our test.  </w:t>
+      </w:r>
+    </w:p>
+    <w:p>
+      <w:pPr>
+        <w:rPr>
+          <w:sz w:val="24"/>
+        </w:rPr>
+      </w:pPr>
+      <w:r>
+        <w:rPr>
+          <w:sz w:val="24"/>
+        </w:rPr>
+        <w:t xml:space="preserve">We wrote tests to ensure that each hint button click would correctly update the activity's internal state of the number of hints used.  These tests work when run on an actual device, but when run on the emulator they crash because the hint buttons are associated with media playing and playing the hints crashes on the emulator.  We also wrote a test to ensure that </w:t>
+      </w:r>
+      <w:r>
+        <w:rPr>
+          <w:sz w:val="24"/>
+        </w:rPr>
+        <w:lastRenderedPageBreak/>
+        <w:t>pressing the skip button clears the number of hints used.  A final test we wrote was to simulate the result of a voice recognition and call MainActivity's onActivityResult() in order to display the pop-up and simulate pressing "Continue".  This test does not work as planned yet because we need more time to figure out how to correctly launch and interact with an AlertDialog from within the testing code.</w:t>
+      </w:r>
+    </w:p>
+    <w:p>
+      <w:pPr>
+        <w:rPr>
+          <w:sz w:val="24"/>
+        </w:rPr>
+      </w:pPr>
+    </w:p>
+    <w:p>
+      <w:pPr>
+        <w:rPr>
+          <w:sz w:val="24"/>
+        </w:rPr>
+      </w:pPr>
+      <w:r>
+        <w:rPr>
+          <w:b/>
+          <w:sz w:val="24"/>
+        </w:rPr>
+        <w:t>Pending Issues</w:t>
+      </w:r>
+    </w:p>
+    <w:p>
+      <w:pPr>
+        <w:rPr>
+          <w:sz w:val="24"/>
+        </w:rPr>
+      </w:pPr>
+      <w:r>
+        <w:rPr>
+          <w:sz w:val="24"/>
+        </w:rPr>
+        <w:t>None</w:t>
       </w:r>
     </w:p>
     <w:p>
@@ -195,14 +347,6 @@
     </w:pPr>
     <w:r>
       <w:t>CIS 350</w:t>
-    </w:r>
-  </w:p>
-  <w:p>
-    <w:pPr>
-      <w:pStyle w:val="Header"/>
-    </w:pPr>
-    <w:r>
-      <w:t>First Iteration Report</w:t>
     </w:r>
   </w:p>
   <w:p>
@@ -377,6 +521,7 @@
   <w:style w:type="character" w:default="1" w:styleId="DefaultParagraphFont">
     <w:name w:val="Default Paragraph Font"/>
     <w:uiPriority w:val="1"/>
+    <w:semiHidden/>
     <w:unhideWhenUsed/>
   </w:style>
   <w:style w:type="table" w:default="1" w:styleId="TableNormal">

</xml_diff>